<commit_message>
Modificación en codificación de fórmulas
Modificación en codificación de fórmulas
</commit_message>
<xml_diff>
--- a/fuentes/contenidos/grado10/guion12/Solicitud de fórmulas CN_10_12_CO.docx
+++ b/fuentes/contenidos/grado10/guion12/Solicitud de fórmulas CN_10_12_CO.docx
@@ -105,7 +105,13 @@
               <w:rPr>
                 <w:rFonts w:ascii="Arial" w:hAnsi="Arial" w:cs="Arial"/>
               </w:rPr>
-              <w:t>CN_10_12_fórmula09</w:t>
+              <w:t>CN_10_12_formula</w:t>
+            </w:r>
+            <w:r>
+              <w:rPr>
+                <w:rFonts w:ascii="Arial" w:hAnsi="Arial" w:cs="Arial"/>
+              </w:rPr>
+              <w:t>09</w:t>
             </w:r>
           </w:p>
         </w:tc>
@@ -730,7 +736,13 @@
               <w:rPr>
                 <w:rFonts w:ascii="Arial" w:hAnsi="Arial" w:cs="Arial"/>
               </w:rPr>
-              <w:t>CN_10_12_fórmula11</w:t>
+              <w:t>CN_10_12_formula</w:t>
+            </w:r>
+            <w:r>
+              <w:rPr>
+                <w:rFonts w:ascii="Arial" w:hAnsi="Arial" w:cs="Arial"/>
+              </w:rPr>
+              <w:t>11</w:t>
             </w:r>
           </w:p>
         </w:tc>
@@ -1375,6 +1387,8 @@
             </w:pPr>
           </w:p>
         </w:tc>
+        <w:bookmarkStart w:id="0" w:name="_GoBack"/>
+        <w:bookmarkEnd w:id="0"/>
       </w:tr>
     </w:tbl>
     <w:p/>
@@ -1460,7 +1474,13 @@
               <w:rPr>
                 <w:rFonts w:ascii="Arial" w:hAnsi="Arial" w:cs="Arial"/>
               </w:rPr>
-              <w:t>CN_10_12_fórmula12</w:t>
+              <w:t>CN_10_12_formula</w:t>
+            </w:r>
+            <w:r>
+              <w:rPr>
+                <w:rFonts w:ascii="Arial" w:hAnsi="Arial" w:cs="Arial"/>
+              </w:rPr>
+              <w:t>12</w:t>
             </w:r>
           </w:p>
         </w:tc>
@@ -1618,7 +1638,7 @@
                           <w:rPr>
                             <w:rFonts w:ascii="Cambria Math" w:hAnsi="Cambria Math"/>
                           </w:rPr>
-                          <m:t>masa molar del elemento</m:t>
+                          <m:t>masa molecular del elemento</m:t>
                         </m:r>
                       </m:num>
                       <m:den>
@@ -1626,7 +1646,7 @@
                           <w:rPr>
                             <w:rFonts w:ascii="Cambria Math" w:hAnsi="Cambria Math"/>
                           </w:rPr>
-                          <m:t>masa molar del compuesto</m:t>
+                          <m:t>masa molecular del compuesto</m:t>
                         </m:r>
                       </m:den>
                     </m:f>
@@ -1698,8 +1718,6 @@
       <w:pPr>
         <w:jc w:val="center"/>
       </w:pPr>
-      <w:bookmarkStart w:id="0" w:name="_GoBack"/>
-      <w:bookmarkEnd w:id="0"/>
     </w:p>
     <w:sectPr>
       <w:pgSz w:w="12240" w:h="15840"/>

</xml_diff>